<commit_message>
code metric put in
</commit_message>
<xml_diff>
--- a/SportsTeamManager documentation.docx
+++ b/SportsTeamManager documentation.docx
@@ -620,9 +620,8 @@
           <w:szCs w:val="19"/>
         </w:rPr>
       </w:pPr>
-      <w:bookmarkStart w:id="0" w:name="_GoBack"/>
-      <w:bookmarkEnd w:id="0"/>
-    </w:p>
+    </w:p>
+    <w:p/>
     <w:p>
       <w:r>
         <w:object w:dxaOrig="9706" w:dyaOrig="8341">
@@ -645,12 +644,94 @@
             <v:path o:extrusionok="f" gradientshapeok="t" o:connecttype="rect"/>
             <o:lock v:ext="edit" aspectratio="t"/>
           </v:shapetype>
-          <v:shape id="_x0000_i1025" type="#_x0000_t75" style="width:450.75pt;height:387.75pt" o:ole="">
+          <v:shape id="_x0000_i1030" type="#_x0000_t75" style="width:450.75pt;height:387.75pt" o:ole="">
             <v:imagedata r:id="rId16" o:title=""/>
           </v:shape>
-          <o:OLEObject Type="Embed" ProgID="Visio.Drawing.15" ShapeID="_x0000_i1025" DrawAspect="Content" ObjectID="_1492426641" r:id="rId17"/>
+          <o:OLEObject Type="Embed" ProgID="Visio.Drawing.15" ShapeID="_x0000_i1030" DrawAspect="Content" ObjectID="_1492427768" r:id="rId17"/>
         </w:object>
       </w:r>
+    </w:p>
+    <w:p/>
+    <w:p/>
+    <w:p/>
+    <w:p/>
+    <w:p/>
+    <w:p>
+      <w:pPr>
+        <w:tabs>
+          <w:tab w:val="left" w:pos="6885"/>
+        </w:tabs>
+      </w:pPr>
+      <w:r>
+        <w:tab/>
+      </w:r>
+    </w:p>
+    <w:p>
+      <w:pPr>
+        <w:tabs>
+          <w:tab w:val="left" w:pos="6885"/>
+        </w:tabs>
+      </w:pPr>
+      <w:r>
+        <w:t>Code Metrics</w:t>
+      </w:r>
+    </w:p>
+    <w:p>
+      <w:pPr>
+        <w:tabs>
+          <w:tab w:val="left" w:pos="6885"/>
+        </w:tabs>
+      </w:pPr>
+      <w:r>
+        <w:rPr>
+          <w:noProof/>
+          <w:lang w:eastAsia="en-IE"/>
+        </w:rPr>
+        <w:drawing>
+          <wp:inline distT="0" distB="0" distL="0" distR="0" wp14:anchorId="3EE74C0F" wp14:editId="5C68BDBB">
+            <wp:extent cx="6410325" cy="874729"/>
+            <wp:effectExtent l="0" t="0" r="0" b="1905"/>
+            <wp:docPr id="7" name="Picture 7"/>
+            <wp:cNvGraphicFramePr>
+              <a:graphicFrameLocks xmlns:a="http://schemas.openxmlformats.org/drawingml/2006/main" noChangeAspect="1"/>
+            </wp:cNvGraphicFramePr>
+            <a:graphic xmlns:a="http://schemas.openxmlformats.org/drawingml/2006/main">
+              <a:graphicData uri="http://schemas.openxmlformats.org/drawingml/2006/picture">
+                <pic:pic xmlns:pic="http://schemas.openxmlformats.org/drawingml/2006/picture">
+                  <pic:nvPicPr>
+                    <pic:cNvPr id="1" name=""/>
+                    <pic:cNvPicPr/>
+                  </pic:nvPicPr>
+                  <pic:blipFill rotWithShape="1">
+                    <a:blip r:embed="rId18"/>
+                    <a:srcRect t="65911" r="18402" b="14286"/>
+                    <a:stretch/>
+                  </pic:blipFill>
+                  <pic:spPr bwMode="auto">
+                    <a:xfrm>
+                      <a:off x="0" y="0"/>
+                      <a:ext cx="6460104" cy="881522"/>
+                    </a:xfrm>
+                    <a:prstGeom prst="rect">
+                      <a:avLst/>
+                    </a:prstGeom>
+                    <a:ln>
+                      <a:noFill/>
+                    </a:ln>
+                    <a:extLst>
+                      <a:ext uri="{53640926-AAD7-44D8-BBD7-CCE9431645EC}">
+                        <a14:shadowObscured xmlns:a14="http://schemas.microsoft.com/office/drawing/2010/main"/>
+                      </a:ext>
+                    </a:extLst>
+                  </pic:spPr>
+                </pic:pic>
+              </a:graphicData>
+            </a:graphic>
+          </wp:inline>
+        </w:drawing>
+      </w:r>
+      <w:bookmarkStart w:id="0" w:name="_GoBack"/>
+      <w:bookmarkEnd w:id="0"/>
     </w:p>
     <w:sectPr>
       <w:pgSz w:w="11906" w:h="16838"/>

</xml_diff>